<commit_message>
Updated Shan Peck Champion
</commit_message>
<xml_diff>
--- a/Docs/tl4/Shan_Peck_Champion.docx
+++ b/Docs/tl4/Shan_Peck_Champion.docx
@@ -1403,6 +1403,9 @@
         <w:ind w:left="720"/>
       </w:pPr>
       <w:r>
+        <w:rPr>
+          <w:noProof/>
+        </w:rPr>
         <w:drawing>
           <wp:inline distT="0" distB="0" distL="0" distR="0" wp14:anchorId="4D17471A" wp14:editId="25970D9C">
             <wp:extent cx="3822700" cy="1530350"/>
@@ -1549,7 +1552,7 @@
           <w:szCs w:val="32"/>
         </w:rPr>
         <w:drawing>
-          <wp:anchor distT="0" distB="0" distL="114300" distR="114300" simplePos="0" relativeHeight="251662336" behindDoc="0" locked="0" layoutInCell="1" allowOverlap="1" wp14:anchorId="5378B089" wp14:editId="5963A068">
+          <wp:anchor distT="0" distB="0" distL="114300" distR="114300" simplePos="0" relativeHeight="251662336" behindDoc="0" locked="0" layoutInCell="1" allowOverlap="1" wp14:anchorId="5378B089" wp14:editId="1C67ED10">
             <wp:simplePos x="0" y="0"/>
             <wp:positionH relativeFrom="column">
               <wp:posOffset>-463550</wp:posOffset>
@@ -1632,18 +1635,18 @@
           <w:szCs w:val="32"/>
         </w:rPr>
         <w:drawing>
-          <wp:anchor distT="0" distB="0" distL="114300" distR="114300" simplePos="0" relativeHeight="251661312" behindDoc="0" locked="0" layoutInCell="1" allowOverlap="1" wp14:anchorId="1421E941" wp14:editId="49E295C0">
+          <wp:anchor distT="0" distB="0" distL="114300" distR="114300" simplePos="0" relativeHeight="251692032" behindDoc="0" locked="0" layoutInCell="1" allowOverlap="1" wp14:anchorId="3F14E97C" wp14:editId="70FCFEC2">
             <wp:simplePos x="0" y="0"/>
-            <wp:positionH relativeFrom="column">
-              <wp:posOffset>-228600</wp:posOffset>
+            <wp:positionH relativeFrom="margin">
+              <wp:align>right</wp:align>
             </wp:positionH>
-            <wp:positionV relativeFrom="page">
-              <wp:posOffset>6298565</wp:posOffset>
+            <wp:positionV relativeFrom="margin">
+              <wp:posOffset>5060950</wp:posOffset>
             </wp:positionV>
-            <wp:extent cx="6280150" cy="3354705"/>
-            <wp:effectExtent l="0" t="0" r="6350" b="0"/>
+            <wp:extent cx="6330950" cy="3375025"/>
+            <wp:effectExtent l="0" t="0" r="0" b="0"/>
             <wp:wrapSquare wrapText="bothSides"/>
-            <wp:docPr id="1668316224" name="Picture 11" descr="A diagram of a company&#10;&#10;Description automatically generated"/>
+            <wp:docPr id="1466180631" name="Picture 14" descr="A diagram of a game&#10;&#10;Description automatically generated"/>
             <wp:cNvGraphicFramePr>
               <a:graphicFrameLocks xmlns:a="http://schemas.openxmlformats.org/drawingml/2006/main" noChangeAspect="1"/>
             </wp:cNvGraphicFramePr>
@@ -1651,7 +1654,7 @@
               <a:graphicData uri="http://schemas.openxmlformats.org/drawingml/2006/picture">
                 <pic:pic xmlns:pic="http://schemas.openxmlformats.org/drawingml/2006/picture">
                   <pic:nvPicPr>
-                    <pic:cNvPr id="1668316224" name="Picture 11" descr="A diagram of a company&#10;&#10;Description automatically generated"/>
+                    <pic:cNvPr id="1466180631" name="Picture 14" descr="A diagram of a game&#10;&#10;Description automatically generated"/>
                     <pic:cNvPicPr/>
                   </pic:nvPicPr>
                   <pic:blipFill>
@@ -1669,7 +1672,7 @@
                   <pic:spPr>
                     <a:xfrm>
                       <a:off x="0" y="0"/>
-                      <a:ext cx="6280150" cy="3354705"/>
+                      <a:ext cx="6330950" cy="3375025"/>
                     </a:xfrm>
                     <a:prstGeom prst="rect">
                       <a:avLst/>
@@ -1699,11 +1702,20 @@
     </w:p>
     <w:p>
       <w:pPr>
+        <w:rPr>
+          <w:b/>
+          <w:bCs/>
+          <w:sz w:val="32"/>
+          <w:szCs w:val="32"/>
+        </w:rPr>
+      </w:pPr>
+    </w:p>
+    <w:p>
+      <w:pPr>
         <w:pStyle w:val="Heading3"/>
         <w:ind w:left="1440"/>
       </w:pPr>
       <w:r>
-        <w:lastRenderedPageBreak/>
         <w:t>Process Descriptions</w:t>
       </w:r>
     </w:p>
@@ -2130,6 +2142,7 @@
         <w:spacing w:after="0"/>
       </w:pPr>
       <w:r>
+        <w:lastRenderedPageBreak/>
         <w:tab/>
         <w:t>Input: Player adds something to inventory when there is at least one item already in Inventory</w:t>
       </w:r>
@@ -2152,7 +2165,6 @@
         </w:numPr>
       </w:pPr>
       <w:r>
-        <w:lastRenderedPageBreak/>
         <w:t>Timeline</w:t>
       </w:r>
       <w:r>
@@ -2787,10 +2799,7 @@
               <w:spacing w:after="0"/>
             </w:pPr>
             <w:r>
-              <w:t>6</w:t>
-            </w:r>
-            <w:r>
-              <w:t>. Program how/when Inventory is displayed</w:t>
+              <w:t>6. Program how/when Inventory is displayed</w:t>
             </w:r>
           </w:p>
         </w:tc>
@@ -2965,10 +2974,7 @@
               <w:t xml:space="preserve">. </w:t>
             </w:r>
             <w:r>
-              <w:t>Program functionality of adding</w:t>
-            </w:r>
-            <w:r>
-              <w:t xml:space="preserve"> items to Inventory + notification to Player</w:t>
+              <w:t>Program functionality of adding items to Inventory + notification to Player</w:t>
             </w:r>
           </w:p>
         </w:tc>
@@ -3051,13 +3057,7 @@
               <w:t>9</w:t>
             </w:r>
             <w:r>
-              <w:t xml:space="preserve">. </w:t>
-            </w:r>
-            <w:r>
-              <w:t>Program effect of Player trying to add too many items to Inventory</w:t>
-            </w:r>
-            <w:r>
-              <w:t xml:space="preserve"> excluding Collectibles</w:t>
+              <w:t>. Program effect of Player trying to add too many items to Inventory excluding Collectibles</w:t>
             </w:r>
           </w:p>
         </w:tc>
@@ -3195,13 +3195,7 @@
               <w:spacing w:after="0"/>
             </w:pPr>
             <w:r>
-              <w:t xml:space="preserve">2, </w:t>
-            </w:r>
-            <w:r>
-              <w:t>6</w:t>
-            </w:r>
-            <w:r>
-              <w:t xml:space="preserve">, </w:t>
+              <w:t xml:space="preserve">2, 6, </w:t>
             </w:r>
             <w:r>
               <w:t>8</w:t>
@@ -3335,7 +3329,11 @@
               <w:t>2</w:t>
             </w:r>
             <w:r>
-              <w:t>. Program result of Player clicking Use Now on Golden Apple (depends on health) and Player Clicking Store Later</w:t>
+              <w:t xml:space="preserve">. Program result of Player clicking Use Now on Golden </w:t>
+            </w:r>
+            <w:r>
+              <w:lastRenderedPageBreak/>
+              <w:t>Apple (depends on health) and Player Clicking Store Later</w:t>
             </w:r>
           </w:p>
         </w:tc>
@@ -3361,6 +3359,7 @@
               <w:spacing w:after="0"/>
             </w:pPr>
             <w:r>
+              <w:lastRenderedPageBreak/>
               <w:t>2</w:t>
             </w:r>
           </w:p>
@@ -3424,7 +3423,6 @@
               <w:spacing w:after="0"/>
             </w:pPr>
             <w:r>
-              <w:lastRenderedPageBreak/>
               <w:t>1</w:t>
             </w:r>
             <w:r>
@@ -3844,10 +3842,7 @@
             </w:r>
             <w:proofErr w:type="spellEnd"/>
             <w:r>
-              <w:t xml:space="preserve"> effect when Player clicks </w:t>
-            </w:r>
-            <w:r>
-              <w:t>Use (both talking to and not talking to Cat)</w:t>
+              <w:t xml:space="preserve"> effect when Player clicks Use (both talking to and not talking to Cat)</w:t>
             </w:r>
           </w:p>
         </w:tc>
@@ -9732,6 +9727,7 @@
   <w:style w:type="character" w:default="1" w:styleId="DefaultParagraphFont">
     <w:name w:val="Default Paragraph Font"/>
     <w:uiPriority w:val="1"/>
+    <w:semiHidden/>
     <w:unhideWhenUsed/>
   </w:style>
   <w:style w:type="table" w:default="1" w:styleId="TableNormal">

</xml_diff>

<commit_message>
Update Shan Peck Champion
</commit_message>
<xml_diff>
--- a/Docs/tl4/Shan_Peck_Champion.docx
+++ b/Docs/tl4/Shan_Peck_Champion.docx
@@ -124,18 +124,18 @@
           <w:noProof/>
         </w:rPr>
         <w:drawing>
-          <wp:anchor distT="0" distB="0" distL="114300" distR="114300" simplePos="0" relativeHeight="251658240" behindDoc="1" locked="0" layoutInCell="1" allowOverlap="1" wp14:anchorId="05AAC6E9" wp14:editId="34C2503C">
+          <wp:anchor distT="0" distB="0" distL="114300" distR="114300" simplePos="0" relativeHeight="251693056" behindDoc="0" locked="0" layoutInCell="1" allowOverlap="1" wp14:anchorId="4825BEC2" wp14:editId="11DF698F">
             <wp:simplePos x="0" y="0"/>
             <wp:positionH relativeFrom="margin">
-              <wp:align>center</wp:align>
+              <wp:posOffset>-552450</wp:posOffset>
             </wp:positionH>
             <wp:positionV relativeFrom="page">
-              <wp:posOffset>3181039</wp:posOffset>
+              <wp:posOffset>3124200</wp:posOffset>
             </wp:positionV>
-            <wp:extent cx="7158355" cy="2559050"/>
-            <wp:effectExtent l="0" t="0" r="4445" b="0"/>
+            <wp:extent cx="7099300" cy="2805430"/>
+            <wp:effectExtent l="0" t="0" r="6350" b="0"/>
             <wp:wrapSquare wrapText="bothSides"/>
-            <wp:docPr id="1108774069" name="Picture 1" descr="A diagram of a company&#10;&#10;Description automatically generated"/>
+            <wp:docPr id="334452897" name="Picture 14" descr="A diagram of a diagram&#10;&#10;AI-generated content may be incorrect."/>
             <wp:cNvGraphicFramePr>
               <a:graphicFrameLocks xmlns:a="http://schemas.openxmlformats.org/drawingml/2006/main" noChangeAspect="1"/>
             </wp:cNvGraphicFramePr>
@@ -143,7 +143,7 @@
               <a:graphicData uri="http://schemas.openxmlformats.org/drawingml/2006/picture">
                 <pic:pic xmlns:pic="http://schemas.openxmlformats.org/drawingml/2006/picture">
                   <pic:nvPicPr>
-                    <pic:cNvPr id="1108774069" name="Picture 1" descr="A diagram of a company&#10;&#10;Description automatically generated"/>
+                    <pic:cNvPr id="334452897" name="Picture 14" descr="A diagram of a diagram&#10;&#10;AI-generated content may be incorrect."/>
                     <pic:cNvPicPr/>
                   </pic:nvPicPr>
                   <pic:blipFill>
@@ -161,7 +161,7 @@
                   <pic:spPr>
                     <a:xfrm>
                       <a:off x="0" y="0"/>
-                      <a:ext cx="7158355" cy="2559050"/>
+                      <a:ext cx="7099300" cy="2805430"/>
                     </a:xfrm>
                     <a:prstGeom prst="rect">
                       <a:avLst/>
@@ -183,7 +183,6 @@
         <w:t>Use Case Diagrams</w:t>
       </w:r>
     </w:p>
-    <w:p/>
     <w:p>
       <w:pPr>
         <w:pStyle w:val="Heading3"/>
@@ -1407,7 +1406,7 @@
           <w:noProof/>
         </w:rPr>
         <w:drawing>
-          <wp:inline distT="0" distB="0" distL="0" distR="0" wp14:anchorId="4D17471A" wp14:editId="25970D9C">
+          <wp:inline distT="0" distB="0" distL="0" distR="0" wp14:anchorId="4D17471A" wp14:editId="5419A94B">
             <wp:extent cx="3822700" cy="1530350"/>
             <wp:effectExtent l="0" t="0" r="6350" b="0"/>
             <wp:docPr id="915950890" name="Picture 3" descr="A diagram of a button input&#10;&#10;Description automatically generated"/>
@@ -1458,25 +1457,31 @@
     </w:p>
     <w:p>
       <w:pPr>
-        <w:ind w:left="720"/>
-      </w:pPr>
+        <w:pStyle w:val="Heading3"/>
+        <w:ind w:left="1440"/>
+      </w:pPr>
+      <w:r>
+        <w:t>Data Flow Diagrams</w:t>
+      </w:r>
+    </w:p>
+    <w:p>
       <w:r>
         <w:rPr>
           <w:noProof/>
         </w:rPr>
         <w:drawing>
-          <wp:anchor distT="0" distB="0" distL="114300" distR="114300" simplePos="0" relativeHeight="251659264" behindDoc="0" locked="0" layoutInCell="1" allowOverlap="1" wp14:anchorId="33E0414B" wp14:editId="24636784">
+          <wp:anchor distT="0" distB="0" distL="114300" distR="114300" simplePos="0" relativeHeight="251694080" behindDoc="0" locked="0" layoutInCell="1" allowOverlap="1" wp14:anchorId="3513032E" wp14:editId="693BB991">
             <wp:simplePos x="0" y="0"/>
             <wp:positionH relativeFrom="margin">
-              <wp:align>center</wp:align>
+              <wp:posOffset>-494297</wp:posOffset>
             </wp:positionH>
             <wp:positionV relativeFrom="page">
-              <wp:posOffset>4652602</wp:posOffset>
+              <wp:posOffset>4813166</wp:posOffset>
             </wp:positionV>
-            <wp:extent cx="6985000" cy="4061460"/>
-            <wp:effectExtent l="0" t="0" r="6350" b="0"/>
+            <wp:extent cx="7119620" cy="4140200"/>
+            <wp:effectExtent l="0" t="0" r="5080" b="0"/>
             <wp:wrapSquare wrapText="bothSides"/>
-            <wp:docPr id="1224984872" name="Picture 6" descr="A diagram of a company&#10;&#10;Description automatically generated"/>
+            <wp:docPr id="453425956" name="Picture 15" descr="A diagram of a diagram&#10;&#10;AI-generated content may be incorrect."/>
             <wp:cNvGraphicFramePr>
               <a:graphicFrameLocks xmlns:a="http://schemas.openxmlformats.org/drawingml/2006/main" noChangeAspect="1"/>
             </wp:cNvGraphicFramePr>
@@ -1484,7 +1489,7 @@
               <a:graphicData uri="http://schemas.openxmlformats.org/drawingml/2006/picture">
                 <pic:pic xmlns:pic="http://schemas.openxmlformats.org/drawingml/2006/picture">
                   <pic:nvPicPr>
-                    <pic:cNvPr id="1224984872" name="Picture 6" descr="A diagram of a company&#10;&#10;Description automatically generated"/>
+                    <pic:cNvPr id="453425956" name="Picture 15" descr="A diagram of a diagram&#10;&#10;AI-generated content may be incorrect."/>
                     <pic:cNvPicPr/>
                   </pic:nvPicPr>
                   <pic:blipFill>
@@ -1502,7 +1507,7 @@
                   <pic:spPr>
                     <a:xfrm>
                       <a:off x="0" y="0"/>
-                      <a:ext cx="6985000" cy="4061460"/>
+                      <a:ext cx="7119620" cy="4140200"/>
                     </a:xfrm>
                     <a:prstGeom prst="rect">
                       <a:avLst/>
@@ -1526,13 +1531,8 @@
     </w:p>
     <w:p>
       <w:pPr>
-        <w:pStyle w:val="Heading3"/>
-        <w:ind w:left="1440"/>
-      </w:pPr>
-      <w:r>
-        <w:lastRenderedPageBreak/>
-        <w:t>Data Flow Diagrams</w:t>
-      </w:r>
+        <w:ind w:left="720"/>
+      </w:pPr>
     </w:p>
     <w:p>
       <w:pPr>
@@ -1551,19 +1551,20 @@
           <w:sz w:val="32"/>
           <w:szCs w:val="32"/>
         </w:rPr>
+        <w:lastRenderedPageBreak/>
         <w:drawing>
-          <wp:anchor distT="0" distB="0" distL="114300" distR="114300" simplePos="0" relativeHeight="251662336" behindDoc="0" locked="0" layoutInCell="1" allowOverlap="1" wp14:anchorId="5378B089" wp14:editId="1C67ED10">
+          <wp:anchor distT="0" distB="0" distL="114300" distR="114300" simplePos="0" relativeHeight="251695104" behindDoc="0" locked="0" layoutInCell="1" allowOverlap="1" wp14:anchorId="655D7974" wp14:editId="20CDAFC5">
             <wp:simplePos x="0" y="0"/>
-            <wp:positionH relativeFrom="column">
-              <wp:posOffset>-463550</wp:posOffset>
+            <wp:positionH relativeFrom="margin">
+              <wp:posOffset>-462280</wp:posOffset>
             </wp:positionH>
             <wp:positionV relativeFrom="page">
-              <wp:posOffset>1416050</wp:posOffset>
+              <wp:posOffset>1299210</wp:posOffset>
             </wp:positionV>
-            <wp:extent cx="6457950" cy="4161790"/>
-            <wp:effectExtent l="0" t="0" r="0" b="0"/>
+            <wp:extent cx="6737350" cy="4340860"/>
+            <wp:effectExtent l="0" t="0" r="6350" b="2540"/>
             <wp:wrapSquare wrapText="bothSides"/>
-            <wp:docPr id="2140891576" name="Picture 13" descr="A diagram of a data flow&#10;&#10;Description automatically generated"/>
+            <wp:docPr id="2047736363" name="Picture 16" descr="A diagram of a computer&#10;&#10;AI-generated content may be incorrect."/>
             <wp:cNvGraphicFramePr>
               <a:graphicFrameLocks xmlns:a="http://schemas.openxmlformats.org/drawingml/2006/main" noChangeAspect="1"/>
             </wp:cNvGraphicFramePr>
@@ -1571,7 +1572,7 @@
               <a:graphicData uri="http://schemas.openxmlformats.org/drawingml/2006/picture">
                 <pic:pic xmlns:pic="http://schemas.openxmlformats.org/drawingml/2006/picture">
                   <pic:nvPicPr>
-                    <pic:cNvPr id="2140891576" name="Picture 13" descr="A diagram of a data flow&#10;&#10;Description automatically generated"/>
+                    <pic:cNvPr id="2047736363" name="Picture 16" descr="A diagram of a computer&#10;&#10;AI-generated content may be incorrect."/>
                     <pic:cNvPicPr/>
                   </pic:nvPicPr>
                   <pic:blipFill>
@@ -1589,7 +1590,7 @@
                   <pic:spPr>
                     <a:xfrm>
                       <a:off x="0" y="0"/>
-                      <a:ext cx="6457950" cy="4161790"/>
+                      <a:ext cx="6737350" cy="4340860"/>
                     </a:xfrm>
                     <a:prstGeom prst="rect">
                       <a:avLst/>
@@ -1635,18 +1636,18 @@
           <w:szCs w:val="32"/>
         </w:rPr>
         <w:drawing>
-          <wp:anchor distT="0" distB="0" distL="114300" distR="114300" simplePos="0" relativeHeight="251692032" behindDoc="0" locked="0" layoutInCell="1" allowOverlap="1" wp14:anchorId="3F14E97C" wp14:editId="70FCFEC2">
+          <wp:anchor distT="0" distB="0" distL="114300" distR="114300" simplePos="0" relativeHeight="251696128" behindDoc="0" locked="0" layoutInCell="1" allowOverlap="1" wp14:anchorId="21F55E1A" wp14:editId="761CACC4">
             <wp:simplePos x="0" y="0"/>
             <wp:positionH relativeFrom="margin">
-              <wp:align>right</wp:align>
+              <wp:posOffset>-600710</wp:posOffset>
             </wp:positionH>
-            <wp:positionV relativeFrom="margin">
-              <wp:posOffset>5060950</wp:posOffset>
+            <wp:positionV relativeFrom="page">
+              <wp:posOffset>5987115</wp:posOffset>
             </wp:positionV>
-            <wp:extent cx="6330950" cy="3375025"/>
-            <wp:effectExtent l="0" t="0" r="0" b="0"/>
+            <wp:extent cx="6943725" cy="3702050"/>
+            <wp:effectExtent l="0" t="0" r="9525" b="0"/>
             <wp:wrapSquare wrapText="bothSides"/>
-            <wp:docPr id="1466180631" name="Picture 14" descr="A diagram of a game&#10;&#10;Description automatically generated"/>
+            <wp:docPr id="458652215" name="Picture 17" descr="A diagram of a computer&#10;&#10;AI-generated content may be incorrect."/>
             <wp:cNvGraphicFramePr>
               <a:graphicFrameLocks xmlns:a="http://schemas.openxmlformats.org/drawingml/2006/main" noChangeAspect="1"/>
             </wp:cNvGraphicFramePr>
@@ -1654,7 +1655,7 @@
               <a:graphicData uri="http://schemas.openxmlformats.org/drawingml/2006/picture">
                 <pic:pic xmlns:pic="http://schemas.openxmlformats.org/drawingml/2006/picture">
                   <pic:nvPicPr>
-                    <pic:cNvPr id="1466180631" name="Picture 14" descr="A diagram of a game&#10;&#10;Description automatically generated"/>
+                    <pic:cNvPr id="458652215" name="Picture 17" descr="A diagram of a computer&#10;&#10;AI-generated content may be incorrect."/>
                     <pic:cNvPicPr/>
                   </pic:nvPicPr>
                   <pic:blipFill>
@@ -1672,7 +1673,7 @@
                   <pic:spPr>
                     <a:xfrm>
                       <a:off x="0" y="0"/>
-                      <a:ext cx="6330950" cy="3375025"/>
+                      <a:ext cx="6943725" cy="3702050"/>
                     </a:xfrm>
                     <a:prstGeom prst="rect">
                       <a:avLst/>
@@ -1702,20 +1703,11 @@
     </w:p>
     <w:p>
       <w:pPr>
-        <w:rPr>
-          <w:b/>
-          <w:bCs/>
-          <w:sz w:val="32"/>
-          <w:szCs w:val="32"/>
-        </w:rPr>
-      </w:pPr>
-    </w:p>
-    <w:p>
-      <w:pPr>
         <w:pStyle w:val="Heading3"/>
         <w:ind w:left="1440"/>
       </w:pPr>
       <w:r>
+        <w:lastRenderedPageBreak/>
         <w:t>Process Descriptions</w:t>
       </w:r>
     </w:p>
@@ -2142,7 +2134,6 @@
         <w:spacing w:after="0"/>
       </w:pPr>
       <w:r>
-        <w:lastRenderedPageBreak/>
         <w:tab/>
         <w:t>Input: Player adds something to inventory when there is at least one item already in Inventory</w:t>
       </w:r>
@@ -2165,6 +2156,7 @@
         </w:numPr>
       </w:pPr>
       <w:r>
+        <w:lastRenderedPageBreak/>
         <w:t>Timeline</w:t>
       </w:r>
       <w:r>
@@ -3329,11 +3321,7 @@
               <w:t>2</w:t>
             </w:r>
             <w:r>
-              <w:t xml:space="preserve">. Program result of Player clicking Use Now on Golden </w:t>
-            </w:r>
-            <w:r>
-              <w:lastRenderedPageBreak/>
-              <w:t>Apple (depends on health) and Player Clicking Store Later</w:t>
+              <w:t>. Program result of Player clicking Use Now on Golden Apple (depends on health) and Player Clicking Store Later</w:t>
             </w:r>
           </w:p>
         </w:tc>
@@ -3359,7 +3347,6 @@
               <w:spacing w:after="0"/>
             </w:pPr>
             <w:r>
-              <w:lastRenderedPageBreak/>
               <w:t>2</w:t>
             </w:r>
           </w:p>
@@ -3423,6 +3410,7 @@
               <w:spacing w:after="0"/>
             </w:pPr>
             <w:r>
+              <w:lastRenderedPageBreak/>
               <w:t>1</w:t>
             </w:r>
             <w:r>

</xml_diff>